<commit_message>
a lil rev for docs and simple_webserver.go
</commit_message>
<xml_diff>
--- a/workshop7.docx
+++ b/workshop7.docx
@@ -13,6 +13,8 @@
       <w:r>
         <w:t>GoRoutine</w:t>
       </w:r>
+      <w:bookmarkStart w:id="0" w:name="_GoBack"/>
+      <w:bookmarkEnd w:id="0"/>
     </w:p>
     <w:p>
       <w:pPr>
@@ -403,7 +405,6 @@
           <w:b/>
         </w:rPr>
       </w:pPr>
-      <w:bookmarkStart w:id="0" w:name="_GoBack"/>
       <w:r>
         <w:rPr>
           <w:noProof/>
@@ -481,7 +482,6 @@
           </wp:anchor>
         </w:drawing>
       </w:r>
-      <w:bookmarkEnd w:id="0"/>
       <w:r>
         <w:rPr>
           <w:noProof/>
@@ -703,6 +703,96 @@
       </w:r>
     </w:p>
     <w:p/>
+    <w:p/>
+    <w:p/>
+    <w:p>
+      <w:pPr>
+        <w:pStyle w:val="ListParagraph"/>
+        <w:numPr>
+          <w:ilvl w:val="0"/>
+          <w:numId w:val="1"/>
+        </w:numPr>
+      </w:pPr>
+      <w:r>
+        <w:rPr>
+          <w:noProof/>
+          <w:lang w:eastAsia="id-ID"/>
+        </w:rPr>
+        <w:lastRenderedPageBreak/>
+        <w:drawing>
+          <wp:anchor distT="0" distB="0" distL="114300" distR="114300" simplePos="0" relativeHeight="251664384" behindDoc="1" locked="0" layoutInCell="1" allowOverlap="1" wp14:anchorId="5A13829E" wp14:editId="3986C3F0">
+            <wp:simplePos x="0" y="0"/>
+            <wp:positionH relativeFrom="column">
+              <wp:posOffset>371475</wp:posOffset>
+            </wp:positionH>
+            <wp:positionV relativeFrom="paragraph">
+              <wp:posOffset>247650</wp:posOffset>
+            </wp:positionV>
+            <wp:extent cx="4733925" cy="3467100"/>
+            <wp:effectExtent l="0" t="0" r="9525" b="0"/>
+            <wp:wrapTight wrapText="bothSides">
+              <wp:wrapPolygon edited="0">
+                <wp:start x="0" y="0"/>
+                <wp:lineTo x="0" y="21481"/>
+                <wp:lineTo x="21557" y="21481"/>
+                <wp:lineTo x="21557" y="0"/>
+                <wp:lineTo x="0" y="0"/>
+              </wp:wrapPolygon>
+            </wp:wrapTight>
+            <wp:docPr id="12" name="Picture 12"/>
+            <wp:cNvGraphicFramePr>
+              <a:graphicFrameLocks xmlns:a="http://schemas.openxmlformats.org/drawingml/2006/main" noChangeAspect="1"/>
+            </wp:cNvGraphicFramePr>
+            <a:graphic xmlns:a="http://schemas.openxmlformats.org/drawingml/2006/main">
+              <a:graphicData uri="http://schemas.openxmlformats.org/drawingml/2006/picture">
+                <pic:pic xmlns:pic="http://schemas.openxmlformats.org/drawingml/2006/picture">
+                  <pic:nvPicPr>
+                    <pic:cNvPr id="0" name=""/>
+                    <pic:cNvPicPr/>
+                  </pic:nvPicPr>
+                  <pic:blipFill>
+                    <a:blip r:embed="rId16">
+                      <a:extLst>
+                        <a:ext uri="{28A0092B-C50C-407E-A947-70E740481C1C}">
+                          <a14:useLocalDpi xmlns:a14="http://schemas.microsoft.com/office/drawing/2010/main" val="0"/>
+                        </a:ext>
+                      </a:extLst>
+                    </a:blip>
+                    <a:stretch>
+                      <a:fillRect/>
+                    </a:stretch>
+                  </pic:blipFill>
+                  <pic:spPr>
+                    <a:xfrm>
+                      <a:off x="0" y="0"/>
+                      <a:ext cx="4733925" cy="3467100"/>
+                    </a:xfrm>
+                    <a:prstGeom prst="rect">
+                      <a:avLst/>
+                    </a:prstGeom>
+                  </pic:spPr>
+                </pic:pic>
+              </a:graphicData>
+            </a:graphic>
+            <wp14:sizeRelH relativeFrom="page">
+              <wp14:pctWidth>0</wp14:pctWidth>
+            </wp14:sizeRelH>
+            <wp14:sizeRelV relativeFrom="page">
+              <wp14:pctHeight>0</wp14:pctHeight>
+            </wp14:sizeRelV>
+          </wp:anchor>
+        </w:drawing>
+      </w:r>
+      <w:r>
+        <w:rPr>
+          <w:b/>
+        </w:rPr>
+        <w:t xml:space="preserve">Simple_webserver.go </w:t>
+      </w:r>
+      <w:r>
+        <w:t>rev.1</w:t>
+      </w:r>
+    </w:p>
     <w:p>
       <w:pPr>
         <w:tabs>
@@ -713,8 +803,98 @@
         <w:tab/>
       </w:r>
     </w:p>
+    <w:p/>
+    <w:p/>
+    <w:p/>
+    <w:p/>
+    <w:p/>
+    <w:p/>
+    <w:p/>
+    <w:p/>
+    <w:p/>
+    <w:p>
+      <w:r>
+        <w:rPr>
+          <w:noProof/>
+          <w:lang w:eastAsia="id-ID"/>
+        </w:rPr>
+        <w:drawing>
+          <wp:anchor distT="0" distB="0" distL="114300" distR="114300" simplePos="0" relativeHeight="251665408" behindDoc="1" locked="0" layoutInCell="1" allowOverlap="1" wp14:anchorId="762537D8" wp14:editId="0CDC3F26">
+            <wp:simplePos x="0" y="0"/>
+            <wp:positionH relativeFrom="column">
+              <wp:posOffset>371475</wp:posOffset>
+            </wp:positionH>
+            <wp:positionV relativeFrom="paragraph">
+              <wp:posOffset>322580</wp:posOffset>
+            </wp:positionV>
+            <wp:extent cx="3857625" cy="962025"/>
+            <wp:effectExtent l="0" t="0" r="9525" b="9525"/>
+            <wp:wrapTight wrapText="bothSides">
+              <wp:wrapPolygon edited="0">
+                <wp:start x="0" y="0"/>
+                <wp:lineTo x="0" y="21386"/>
+                <wp:lineTo x="21547" y="21386"/>
+                <wp:lineTo x="21547" y="0"/>
+                <wp:lineTo x="0" y="0"/>
+              </wp:wrapPolygon>
+            </wp:wrapTight>
+            <wp:docPr id="13" name="Picture 13"/>
+            <wp:cNvGraphicFramePr>
+              <a:graphicFrameLocks xmlns:a="http://schemas.openxmlformats.org/drawingml/2006/main" noChangeAspect="1"/>
+            </wp:cNvGraphicFramePr>
+            <a:graphic xmlns:a="http://schemas.openxmlformats.org/drawingml/2006/main">
+              <a:graphicData uri="http://schemas.openxmlformats.org/drawingml/2006/picture">
+                <pic:pic xmlns:pic="http://schemas.openxmlformats.org/drawingml/2006/picture">
+                  <pic:nvPicPr>
+                    <pic:cNvPr id="0" name=""/>
+                    <pic:cNvPicPr/>
+                  </pic:nvPicPr>
+                  <pic:blipFill>
+                    <a:blip r:embed="rId17">
+                      <a:extLst>
+                        <a:ext uri="{28A0092B-C50C-407E-A947-70E740481C1C}">
+                          <a14:useLocalDpi xmlns:a14="http://schemas.microsoft.com/office/drawing/2010/main" val="0"/>
+                        </a:ext>
+                      </a:extLst>
+                    </a:blip>
+                    <a:stretch>
+                      <a:fillRect/>
+                    </a:stretch>
+                  </pic:blipFill>
+                  <pic:spPr>
+                    <a:xfrm>
+                      <a:off x="0" y="0"/>
+                      <a:ext cx="3857625" cy="962025"/>
+                    </a:xfrm>
+                    <a:prstGeom prst="rect">
+                      <a:avLst/>
+                    </a:prstGeom>
+                  </pic:spPr>
+                </pic:pic>
+              </a:graphicData>
+            </a:graphic>
+            <wp14:sizeRelH relativeFrom="page">
+              <wp14:pctWidth>0</wp14:pctWidth>
+            </wp14:sizeRelH>
+            <wp14:sizeRelV relativeFrom="page">
+              <wp14:pctHeight>0</wp14:pctHeight>
+            </wp14:sizeRelV>
+          </wp:anchor>
+        </w:drawing>
+      </w:r>
+    </w:p>
+    <w:p>
+      <w:pPr>
+        <w:tabs>
+          <w:tab w:val="left" w:pos="1065"/>
+        </w:tabs>
+      </w:pPr>
+      <w:r>
+        <w:tab/>
+      </w:r>
+    </w:p>
     <w:sectPr>
-      <w:headerReference w:type="default" r:id="rId16"/>
+      <w:headerReference w:type="default" r:id="rId18"/>
       <w:pgSz w:w="11906" w:h="16838"/>
       <w:pgMar w:top="1440" w:right="1440" w:bottom="1440" w:left="1440" w:header="708" w:footer="708" w:gutter="0"/>
       <w:cols w:space="708"/>

</xml_diff>